<commit_message>
Exterior Lighting Control design doc update
</commit_message>
<xml_diff>
--- a/design_docs/Exterior Lighting Control.docx
+++ b/design_docs/Exterior Lighting Control.docx
@@ -13,7 +13,7 @@
         <w:rPr>
           <w:rFonts w:eastAsia="Times New Roman"/>
         </w:rPr>
-        <w:t>Enable Advanced RTU Controls</w:t>
+        <w:t>Exterior Lighting Control</w:t>
       </w:r>
     </w:p>
     <w:p>
@@ -41,13 +41,7 @@
         <w:t>r</w:t>
       </w:r>
       <w:r>
-        <w:t>educe</w:t>
-      </w:r>
-      <w:r>
-        <w:t>s</w:t>
-      </w:r>
-      <w:r>
-        <w:t xml:space="preserve"> all exterior lighting to 30% of its peak power between midnight or within 1 hour of business closing, whichever is later, and until 6 am or business opening, whichever is earlier, and during any period activity is not detected for a time longer than 15 minutes.</w:t>
+        <w:t>educes all exterior lighting to 30% of its peak power between midnight or within 1 hour of business closing, whichever is later, and until 6 am or business opening, whichever is earlier, and during any period activity is not detected for a time longer than 15 minutes.</w:t>
       </w:r>
     </w:p>
     <w:p>
@@ -60,10 +54,53 @@
     </w:p>
     <w:p>
       <w:r>
-        <w:t xml:space="preserve">This EEM </w:t>
-      </w:r>
-      <w:r>
-        <w:t>loops through all occupancy schedules in the model, determines the earliest and latest building open and close times, and creates a new fractional schedule for exterior lights based on these times. The new schedule reduces the exterior lighting power to from 1.0 to 0.7 (30% reduction) during this interval.</w:t>
+        <w:t xml:space="preserve">This </w:t>
+      </w:r>
+      <w:r>
+        <w:t>measure</w:t>
+      </w:r>
+      <w:r>
+        <w:t xml:space="preserve"> </w:t>
+      </w:r>
+      <w:r>
+        <w:t xml:space="preserve">first </w:t>
+      </w:r>
+      <w:proofErr w:type="gramStart"/>
+      <w:r>
+        <w:t>loops</w:t>
+      </w:r>
+      <w:proofErr w:type="gramEnd"/>
+      <w:r>
+        <w:t xml:space="preserve"> through all occupancy schedules in the model, determines the earliest and latest </w:t>
+      </w:r>
+      <w:r>
+        <w:t>occupied</w:t>
+      </w:r>
+      <w:r>
+        <w:t xml:space="preserve">, </w:t>
+      </w:r>
+      <w:r>
+        <w:t xml:space="preserve">compares these times to a fixed 0000-0600 schedule, </w:t>
+      </w:r>
+      <w:r>
+        <w:t xml:space="preserve">and creates a new fractional schedule for exterior lights </w:t>
+      </w:r>
+      <w:r>
+        <w:t xml:space="preserve">with the shortest interval. </w:t>
+      </w:r>
+      <w:r>
+        <w:t>The new schedule reduces the exterior lighting power to from 1.0 to 0.7 (30% reduction) during this interval.</w:t>
+      </w:r>
+      <w:r>
+        <w:t xml:space="preserve"> The measure then loops through all exterior lights objects in the model, changes the control option to </w:t>
+      </w:r>
+      <w:proofErr w:type="spellStart"/>
+      <w:r>
+        <w:t>ScheduleNameOnly</w:t>
+      </w:r>
+      <w:proofErr w:type="spellEnd"/>
+      <w:r>
+        <w:t xml:space="preserve"> if necessary, and sets the schedule to the new exterior lights schedule.</w:t>
       </w:r>
     </w:p>
     <w:p>
@@ -143,21 +180,20 @@
     </w:p>
     <w:p>
       <w:r>
-        <w:t xml:space="preserve">Total exterior lighting power = </w:t>
+        <w:t xml:space="preserve">Number of exterior lights objects in model = </w:t>
       </w:r>
       <w:proofErr w:type="gramStart"/>
       <w:r>
         <w:t>#{</w:t>
       </w:r>
+      <w:proofErr w:type="spellStart"/>
       <w:proofErr w:type="gramEnd"/>
       <w:r>
-        <w:t>TODO}</w:t>
-      </w:r>
-      <w:r>
-        <w:t xml:space="preserve"> W</w:t>
-      </w:r>
-      <w:r>
-        <w:t xml:space="preserve">  </w:t>
+        <w:t>ext_ltg_count</w:t>
+      </w:r>
+      <w:proofErr w:type="spellEnd"/>
+      <w:r>
+        <w:t>}</w:t>
       </w:r>
     </w:p>
     <w:p>
@@ -173,18 +209,20 @@
     </w:p>
     <w:p>
       <w:r>
-        <w:t xml:space="preserve">Total exterior lighting power = </w:t>
+        <w:t xml:space="preserve">Number of exterior lights objects changed = </w:t>
       </w:r>
       <w:proofErr w:type="gramStart"/>
       <w:r>
         <w:t>#{</w:t>
       </w:r>
+      <w:proofErr w:type="spellStart"/>
       <w:proofErr w:type="gramEnd"/>
       <w:r>
-        <w:t>TODO}</w:t>
-      </w:r>
-      <w:r>
-        <w:t xml:space="preserve"> W</w:t>
+        <w:t>ext_ltg_changed</w:t>
+      </w:r>
+      <w:proofErr w:type="spellEnd"/>
+      <w:r>
+        <w:t>}</w:t>
       </w:r>
     </w:p>
     <w:p>
@@ -192,6 +230,109 @@
         <w:pStyle w:val="Heading3"/>
       </w:pPr>
       <w:r>
+        <w:t>Info Messages</w:t>
+      </w:r>
+    </w:p>
+    <w:p>
+      <w:pPr>
+        <w:spacing w:after="0"/>
+      </w:pPr>
+      <w:r>
+        <w:t xml:space="preserve">Adding new schedule to model: </w:t>
+      </w:r>
+      <w:proofErr w:type="gramStart"/>
+      <w:r>
+        <w:t>#{</w:t>
+      </w:r>
+      <w:proofErr w:type="spellStart"/>
+      <w:proofErr w:type="gramEnd"/>
+      <w:r>
+        <w:t>ext_lights_sch_name</w:t>
+      </w:r>
+      <w:proofErr w:type="spellEnd"/>
+      <w:r>
+        <w:t>}</w:t>
+      </w:r>
+    </w:p>
+    <w:p>
+      <w:pPr>
+        <w:spacing w:after="0"/>
+      </w:pPr>
+      <w:r>
+        <w:t xml:space="preserve">Applying exterior lighting controls to: </w:t>
+      </w:r>
+      <w:proofErr w:type="gramStart"/>
+      <w:r>
+        <w:t>#{</w:t>
+      </w:r>
+      <w:proofErr w:type="gramEnd"/>
+      <w:r>
+        <w:t>el.name}</w:t>
+      </w:r>
+    </w:p>
+    <w:p>
+      <w:pPr>
+        <w:spacing w:after="0"/>
+      </w:pPr>
+      <w:r>
+        <w:t xml:space="preserve">=&gt; </w:t>
+      </w:r>
+      <w:proofErr w:type="gramStart"/>
+      <w:r>
+        <w:t>control</w:t>
+      </w:r>
+      <w:proofErr w:type="gramEnd"/>
+      <w:r>
+        <w:t xml:space="preserve"> option set to: </w:t>
+      </w:r>
+      <w:proofErr w:type="spellStart"/>
+      <w:r>
+        <w:t>AstronomicalClock</w:t>
+      </w:r>
+      <w:proofErr w:type="spellEnd"/>
+    </w:p>
+    <w:p>
+      <w:pPr>
+        <w:spacing w:after="0"/>
+      </w:pPr>
+      <w:r>
+        <w:t xml:space="preserve">=&gt; </w:t>
+      </w:r>
+      <w:proofErr w:type="gramStart"/>
+      <w:r>
+        <w:t>setting</w:t>
+      </w:r>
+      <w:proofErr w:type="gramEnd"/>
+      <w:r>
+        <w:t xml:space="preserve"> control option to: </w:t>
+      </w:r>
+      <w:proofErr w:type="spellStart"/>
+      <w:r>
+        <w:t>ScheduleNameOnly</w:t>
+      </w:r>
+      <w:proofErr w:type="spellEnd"/>
+    </w:p>
+    <w:p>
+      <w:pPr>
+        <w:spacing w:after="0"/>
+      </w:pPr>
+      <w:r>
+        <w:t xml:space="preserve">=&gt; </w:t>
+      </w:r>
+      <w:proofErr w:type="gramStart"/>
+      <w:r>
+        <w:t>setting</w:t>
+      </w:r>
+      <w:proofErr w:type="gramEnd"/>
+      <w:r>
+        <w:t xml:space="preserve"> schedule to: #{ext_lights_sch.name}</w:t>
+      </w:r>
+    </w:p>
+    <w:p>
+      <w:pPr>
+        <w:pStyle w:val="Heading3"/>
+      </w:pPr>
+      <w:r>
         <w:t>Not Applicable</w:t>
       </w:r>
       <w:r>
@@ -200,13 +341,7 @@
     </w:p>
     <w:p>
       <w:r>
-        <w:t>No exterior lighting found</w:t>
-      </w:r>
-      <w:r>
-        <w:t xml:space="preserve">, </w:t>
-      </w:r>
-      <w:r>
-        <w:t>EEM not applied.</w:t>
+        <w:t>No exterior lights objects found in model.</w:t>
       </w:r>
     </w:p>
     <w:p>
@@ -221,11 +356,10 @@
       </w:r>
     </w:p>
     <w:p>
-      <w:r>
-        <w:t>Exterior lighting control option changed from Astronomical Clock to Scheduled</w:t>
-      </w:r>
-      <w:r>
-        <w:t>.</w:t>
+      <w:bookmarkStart w:id="0" w:name="_GoBack"/>
+      <w:bookmarkEnd w:id="0"/>
+      <w:r>
+        <w:t>NA</w:t>
       </w:r>
     </w:p>
     <w:p>
@@ -252,6 +386,7 @@
         <w:pStyle w:val="Heading3"/>
       </w:pPr>
       <w:r>
+        <w:lastRenderedPageBreak/>
         <w:t>Code Outline</w:t>
       </w:r>
     </w:p>
@@ -330,26 +465,92 @@
       </w:r>
     </w:p>
     <w:p>
-      <w:r>
-        <w:rPr>
-          <w:b/>
-        </w:rPr>
-        <w:t>Test results:</w:t>
-      </w:r>
-      <w:r>
-        <w:rPr>
-          <w:b/>
-        </w:rPr>
-        <w:t xml:space="preserve"> </w:t>
-      </w:r>
-      <w:r>
-        <w:rPr>
-          <w:b/>
-        </w:rPr>
-        <w:t>TBD</w:t>
-      </w:r>
-      <w:bookmarkStart w:id="0" w:name="_GoBack"/>
-      <w:bookmarkEnd w:id="0"/>
+      <w:pPr>
+        <w:spacing w:after="0"/>
+      </w:pPr>
+    </w:p>
+    <w:p>
+      <w:pPr>
+        <w:spacing w:after="0"/>
+      </w:pPr>
+      <w:r>
+        <w:t>The following tests should be verified:</w:t>
+      </w:r>
+    </w:p>
+    <w:p>
+      <w:pPr>
+        <w:spacing w:after="0"/>
+      </w:pPr>
+    </w:p>
+    <w:p>
+      <w:pPr>
+        <w:pStyle w:val="ListParagraph"/>
+        <w:numPr>
+          <w:ilvl w:val="0"/>
+          <w:numId w:val="9"/>
+        </w:numPr>
+        <w:spacing w:after="0"/>
+      </w:pPr>
+      <w:r>
+        <w:t xml:space="preserve">A new Schedule Ruleset is created for exterior lights </w:t>
+      </w:r>
+    </w:p>
+    <w:p>
+      <w:pPr>
+        <w:pStyle w:val="ListParagraph"/>
+        <w:numPr>
+          <w:ilvl w:val="0"/>
+          <w:numId w:val="9"/>
+        </w:numPr>
+        <w:spacing w:after="0"/>
+      </w:pPr>
+      <w:r>
+        <w:t>Exterior Lights Schedule is set to 0.7 from 0000 – 0600</w:t>
+      </w:r>
+    </w:p>
+    <w:p>
+      <w:pPr>
+        <w:pStyle w:val="ListParagraph"/>
+        <w:numPr>
+          <w:ilvl w:val="0"/>
+          <w:numId w:val="9"/>
+        </w:numPr>
+        <w:spacing w:after="0"/>
+      </w:pPr>
+      <w:r>
+        <w:t>All Exterior Lights objects in the model are changed to:</w:t>
+      </w:r>
+    </w:p>
+    <w:p>
+      <w:pPr>
+        <w:pStyle w:val="ListParagraph"/>
+        <w:numPr>
+          <w:ilvl w:val="1"/>
+          <w:numId w:val="9"/>
+        </w:numPr>
+        <w:spacing w:after="0"/>
+      </w:pPr>
+      <w:r>
+        <w:t>Schedule = Exterior Lights Schedule</w:t>
+      </w:r>
+    </w:p>
+    <w:p>
+      <w:pPr>
+        <w:pStyle w:val="ListParagraph"/>
+        <w:numPr>
+          <w:ilvl w:val="1"/>
+          <w:numId w:val="9"/>
+        </w:numPr>
+        <w:spacing w:after="0"/>
+      </w:pPr>
+      <w:r>
+        <w:t xml:space="preserve">Control Option = </w:t>
+      </w:r>
+      <w:proofErr w:type="spellStart"/>
+      <w:r>
+        <w:t>ScheduleNameOnly</w:t>
+      </w:r>
+      <w:proofErr w:type="spellEnd"/>
     </w:p>
     <w:sectPr>
       <w:footerReference w:type="default" r:id="rId9"/>
@@ -423,7 +624,7 @@
           <w:rPr>
             <w:noProof/>
           </w:rPr>
-          <w:t>1</w:t>
+          <w:t>2</w:t>
         </w:r>
         <w:r>
           <w:rPr>
@@ -1422,7 +1623,7 @@
         <w:rFonts w:ascii="Symbol" w:eastAsiaTheme="minorEastAsia" w:hAnsi="Symbol" w:cstheme="minorBidi" w:hint="default"/>
       </w:rPr>
     </w:lvl>
-    <w:lvl w:ilvl="1" w:tplc="04090003" w:tentative="1">
+    <w:lvl w:ilvl="1" w:tplc="04090003">
       <w:start w:val="1"/>
       <w:numFmt w:val="bullet"/>
       <w:lvlText w:val="o"/>
@@ -2850,7 +3051,7 @@
 </file>
 
 <file path=customXml/itemProps1.xml><?xml version="1.0" encoding="utf-8"?>
-<ds:datastoreItem xmlns:ds="http://schemas.openxmlformats.org/officeDocument/2006/customXml" ds:itemID="{16153512-C310-40DD-A36F-3B5FC65F3FE0}">
+<ds:datastoreItem xmlns:ds="http://schemas.openxmlformats.org/officeDocument/2006/customXml" ds:itemID="{B7943DD5-42E6-41CF-825C-A5D561CEBA87}">
   <ds:schemaRefs>
     <ds:schemaRef ds:uri="http://schemas.openxmlformats.org/officeDocument/2006/bibliography"/>
   </ds:schemaRefs>

</xml_diff>